<commit_message>
webpac npm и т.д.
</commit_message>
<xml_diff>
--- a/doc/links.docx
+++ b/doc/links.docx
@@ -374,12 +374,206 @@
         <w:t>. И примерный срок на реализацию.</w:t>
       </w:r>
     </w:p>
+    <w:p/>
+    <w:p/>
+    <w:p>
+      <w:r>
+        <w:t>Нужно еще два набора данных.</w:t>
+      </w:r>
+    </w:p>
+    <w:p/>
+    <w:p>
+      <w:r>
+        <w:t>промышленное производство по годам по странам</w:t>
+      </w:r>
+    </w:p>
+    <w:p>
+      <w:r>
+        <w:t>сельскохозяйственное производство по годам по странам</w:t>
+      </w:r>
+    </w:p>
+    <w:p>
+      <w:r>
+        <w:t>и другие виды</w:t>
+      </w:r>
+    </w:p>
+    <w:p>
+      <w:hyperlink r:id="rId16" w:history="1">
+        <w:r>
+          <w:rPr>
+            <w:rStyle w:val="a3"/>
+          </w:rPr>
+          <w:t>http://databank.worldbank.org/data/reports.aspx?source=2&amp;series=NY.GDP.MKTP.CD,NV.AGR.TOTL.ZS,NV.IND.TOTL.ZS,NV.IND.MANF.ZS,NV.SRV.TETC.ZS,NV.SRV.TOTL.ZS#</w:t>
+        </w:r>
+      </w:hyperlink>
+    </w:p>
+    <w:p>
+      <w:r>
+        <w:t>Вот отсюда вытащить можно.</w:t>
+      </w:r>
+    </w:p>
+    <w:p/>
+    <w:p/>
+    <w:p/>
+    <w:p>
+      <w:r>
+        <w:t xml:space="preserve">Коллекция флагов - </w:t>
+      </w:r>
+    </w:p>
+    <w:p>
+      <w:hyperlink r:id="rId17" w:history="1">
+        <w:r>
+          <w:rPr>
+            <w:rStyle w:val="a3"/>
+          </w:rPr>
+          <w:t>https://github.com/lipis/flag-icon-css</w:t>
+        </w:r>
+      </w:hyperlink>
+    </w:p>
+    <w:p>
+      <w:hyperlink r:id="rId18" w:history="1">
+        <w:r>
+          <w:rPr>
+            <w:rStyle w:val="a3"/>
+          </w:rPr>
+          <w:t>https://www.countryflags.com/en/united-states-flag-vector.html</w:t>
+        </w:r>
+      </w:hyperlink>
+    </w:p>
+    <w:p>
+      <w:hyperlink r:id="rId19" w:history="1">
+        <w:r>
+          <w:rPr>
+            <w:rStyle w:val="a3"/>
+            <w:lang w:val="en-US"/>
+          </w:rPr>
+          <w:t>https</w:t>
+        </w:r>
+        <w:r>
+          <w:rPr>
+            <w:rStyle w:val="a3"/>
+          </w:rPr>
+          <w:t>://</w:t>
+        </w:r>
+        <w:r>
+          <w:rPr>
+            <w:rStyle w:val="a3"/>
+            <w:lang w:val="en-US"/>
+          </w:rPr>
+          <w:t>www</w:t>
+        </w:r>
+        <w:r>
+          <w:rPr>
+            <w:rStyle w:val="a3"/>
+          </w:rPr>
+          <w:t>.</w:t>
+        </w:r>
+        <w:proofErr w:type="spellStart"/>
+        <w:r>
+          <w:rPr>
+            <w:rStyle w:val="a3"/>
+            <w:lang w:val="en-US"/>
+          </w:rPr>
+          <w:t>flaticon</w:t>
+        </w:r>
+        <w:proofErr w:type="spellEnd"/>
+        <w:r>
+          <w:rPr>
+            <w:rStyle w:val="a3"/>
+          </w:rPr>
+          <w:t>.</w:t>
+        </w:r>
+        <w:r>
+          <w:rPr>
+            <w:rStyle w:val="a3"/>
+            <w:lang w:val="en-US"/>
+          </w:rPr>
+          <w:t>com</w:t>
+        </w:r>
+        <w:r>
+          <w:rPr>
+            <w:rStyle w:val="a3"/>
+          </w:rPr>
+          <w:t>/</w:t>
+        </w:r>
+        <w:r>
+          <w:rPr>
+            <w:rStyle w:val="a3"/>
+            <w:lang w:val="en-US"/>
+          </w:rPr>
+          <w:t>packs</w:t>
+        </w:r>
+        <w:r>
+          <w:rPr>
+            <w:rStyle w:val="a3"/>
+          </w:rPr>
+          <w:t>/</w:t>
+        </w:r>
+        <w:r>
+          <w:rPr>
+            <w:rStyle w:val="a3"/>
+            <w:lang w:val="en-US"/>
+          </w:rPr>
+          <w:t>international</w:t>
+        </w:r>
+        <w:r>
+          <w:rPr>
+            <w:rStyle w:val="a3"/>
+          </w:rPr>
+          <w:t>-</w:t>
+        </w:r>
+        <w:r>
+          <w:rPr>
+            <w:rStyle w:val="a3"/>
+            <w:lang w:val="en-US"/>
+          </w:rPr>
+          <w:t>flags</w:t>
+        </w:r>
+        <w:r>
+          <w:rPr>
+            <w:rStyle w:val="a3"/>
+          </w:rPr>
+          <w:t>-4/2</w:t>
+        </w:r>
+      </w:hyperlink>
+    </w:p>
+    <w:p/>
+    <w:p/>
     <w:p>
       <w:pPr>
         <w:rPr>
           <w:lang w:val="en-US"/>
         </w:rPr>
       </w:pPr>
+      <w:r>
+        <w:rPr>
+          <w:lang w:val="en-US"/>
+        </w:rPr>
+        <w:t xml:space="preserve">GDP </w:t>
+      </w:r>
+      <w:proofErr w:type="spellStart"/>
+      <w:r>
+        <w:rPr>
+          <w:lang w:val="en-US"/>
+        </w:rPr>
+        <w:t>json</w:t>
+      </w:r>
+      <w:proofErr w:type="spellEnd"/>
+      <w:r>
+        <w:rPr>
+          <w:lang w:val="en-US"/>
+        </w:rPr>
+        <w:t xml:space="preserve"> - </w:t>
+      </w:r>
+      <w:hyperlink r:id="rId20" w:history="1">
+        <w:r>
+          <w:rPr>
+            <w:rStyle w:val="a3"/>
+            <w:lang w:val="en-US"/>
+          </w:rPr>
+          <w:t>https://github.com/datasets/gdp</w:t>
+        </w:r>
+      </w:hyperlink>
     </w:p>
     <w:p>
       <w:pPr>
@@ -390,235 +584,11 @@
     </w:p>
     <w:p>
       <w:r>
-        <w:t>Нужно еще два набора данных.</w:t>
-      </w:r>
-    </w:p>
-    <w:p/>
-    <w:p>
-      <w:r>
-        <w:t>промышленное производство по годам по странам</w:t>
-      </w:r>
-    </w:p>
-    <w:p>
-      <w:r>
-        <w:t>сельскохозяйственное производство по годам по странам</w:t>
-      </w:r>
-    </w:p>
-    <w:p>
-      <w:r>
-        <w:t>и другие виды</w:t>
-      </w:r>
-    </w:p>
-    <w:p>
-      <w:hyperlink r:id="rId16" w:history="1">
-        <w:r>
-          <w:rPr>
-            <w:rStyle w:val="a3"/>
-          </w:rPr>
-          <w:t>http://databank.worldbank.org/data/reports.aspx?source=2&amp;series=NY.GDP.MKTP.CD,NV.AGR.TOTL.ZS,NV.IND.TOTL.ZS,NV.IND.MANF.ZS,NV.SRV.TETC.ZS,NV.SRV.TOTL.ZS#</w:t>
-        </w:r>
-      </w:hyperlink>
-    </w:p>
-    <w:p>
-      <w:r>
-        <w:t>Вот отсюда вытащить можно.</w:t>
-      </w:r>
-    </w:p>
-    <w:p>
-      <w:pPr>
-        <w:rPr>
-          <w:lang w:val="en-US"/>
-        </w:rPr>
-      </w:pPr>
-    </w:p>
-    <w:p>
-      <w:pPr>
-        <w:rPr>
-          <w:lang w:val="en-US"/>
-        </w:rPr>
-      </w:pPr>
-    </w:p>
-    <w:p>
-      <w:pPr>
-        <w:rPr>
-          <w:lang w:val="en-US"/>
-        </w:rPr>
-      </w:pPr>
-    </w:p>
-    <w:p>
-      <w:r>
-        <w:t xml:space="preserve">Коллекция флагов - </w:t>
-      </w:r>
-    </w:p>
-    <w:p>
-      <w:hyperlink r:id="rId17" w:history="1">
-        <w:r>
-          <w:rPr>
-            <w:rStyle w:val="a3"/>
-          </w:rPr>
-          <w:t>https://github.com/lipis/flag-icon-css</w:t>
-        </w:r>
-      </w:hyperlink>
-    </w:p>
-    <w:p>
-      <w:hyperlink r:id="rId18" w:history="1">
-        <w:r>
-          <w:rPr>
-            <w:rStyle w:val="a3"/>
-          </w:rPr>
-          <w:t>https://www.countryflags.com/en/united-states-flag-vector.html</w:t>
-        </w:r>
-      </w:hyperlink>
-    </w:p>
-    <w:p>
-      <w:hyperlink r:id="rId19" w:history="1">
-        <w:r>
-          <w:rPr>
-            <w:rStyle w:val="a3"/>
-            <w:lang w:val="en-US"/>
-          </w:rPr>
-          <w:t>https</w:t>
-        </w:r>
-        <w:r>
-          <w:rPr>
-            <w:rStyle w:val="a3"/>
-          </w:rPr>
-          <w:t>://</w:t>
-        </w:r>
-        <w:r>
-          <w:rPr>
-            <w:rStyle w:val="a3"/>
-            <w:lang w:val="en-US"/>
-          </w:rPr>
-          <w:t>www</w:t>
-        </w:r>
-        <w:r>
-          <w:rPr>
-            <w:rStyle w:val="a3"/>
-          </w:rPr>
-          <w:t>.</w:t>
-        </w:r>
-        <w:proofErr w:type="spellStart"/>
-        <w:r>
-          <w:rPr>
-            <w:rStyle w:val="a3"/>
-            <w:lang w:val="en-US"/>
-          </w:rPr>
-          <w:t>flaticon</w:t>
-        </w:r>
-        <w:proofErr w:type="spellEnd"/>
-        <w:r>
-          <w:rPr>
-            <w:rStyle w:val="a3"/>
-          </w:rPr>
-          <w:t>.</w:t>
-        </w:r>
-        <w:r>
-          <w:rPr>
-            <w:rStyle w:val="a3"/>
-            <w:lang w:val="en-US"/>
-          </w:rPr>
-          <w:t>com</w:t>
-        </w:r>
-        <w:r>
-          <w:rPr>
-            <w:rStyle w:val="a3"/>
-          </w:rPr>
-          <w:t>/</w:t>
-        </w:r>
-        <w:r>
-          <w:rPr>
-            <w:rStyle w:val="a3"/>
-            <w:lang w:val="en-US"/>
-          </w:rPr>
-          <w:t>packs</w:t>
-        </w:r>
-        <w:r>
-          <w:rPr>
-            <w:rStyle w:val="a3"/>
-          </w:rPr>
-          <w:t>/</w:t>
-        </w:r>
-        <w:r>
-          <w:rPr>
-            <w:rStyle w:val="a3"/>
-            <w:lang w:val="en-US"/>
-          </w:rPr>
-          <w:t>international</w:t>
-        </w:r>
-        <w:r>
-          <w:rPr>
-            <w:rStyle w:val="a3"/>
-          </w:rPr>
-          <w:t>-</w:t>
-        </w:r>
-        <w:r>
-          <w:rPr>
-            <w:rStyle w:val="a3"/>
-            <w:lang w:val="en-US"/>
-          </w:rPr>
-          <w:t>flags</w:t>
-        </w:r>
-        <w:r>
-          <w:rPr>
-            <w:rStyle w:val="a3"/>
-          </w:rPr>
-          <w:t>-4/2</w:t>
-        </w:r>
-      </w:hyperlink>
-    </w:p>
-    <w:p/>
-    <w:p/>
-    <w:p>
-      <w:pPr>
-        <w:rPr>
-          <w:lang w:val="en-US"/>
-        </w:rPr>
-      </w:pPr>
-      <w:r>
-        <w:rPr>
-          <w:lang w:val="en-US"/>
-        </w:rPr>
-        <w:t xml:space="preserve">GDP </w:t>
-      </w:r>
-      <w:proofErr w:type="spellStart"/>
-      <w:r>
-        <w:rPr>
-          <w:lang w:val="en-US"/>
-        </w:rPr>
-        <w:t>json</w:t>
-      </w:r>
-      <w:proofErr w:type="spellEnd"/>
-      <w:r>
-        <w:rPr>
-          <w:lang w:val="en-US"/>
-        </w:rPr>
-        <w:t xml:space="preserve"> - </w:t>
-      </w:r>
-      <w:hyperlink r:id="rId20" w:history="1">
-        <w:r>
-          <w:rPr>
-            <w:rStyle w:val="a3"/>
-            <w:lang w:val="en-US"/>
-          </w:rPr>
-          <w:t>https://github.com/datasets/gdp</w:t>
-        </w:r>
-      </w:hyperlink>
-    </w:p>
-    <w:p>
-      <w:pPr>
-        <w:rPr>
-          <w:lang w:val="en-US"/>
-        </w:rPr>
-      </w:pPr>
-    </w:p>
-    <w:p>
-      <w:r>
         <w:t>Контуры стран</w:t>
       </w:r>
     </w:p>
     <w:p>
-      <w:hyperlink r:id="rId21" w:history="1">
+      <w:hyperlink r:id="rId21" w:anchor="javascript" w:history="1">
         <w:r>
           <w:rPr>
             <w:rStyle w:val="a3"/>
@@ -791,19 +761,7 @@
           <w:rPr>
             <w:rStyle w:val="a3"/>
           </w:rPr>
-          <w:t>http://bl.o</w:t>
-        </w:r>
-        <w:r>
-          <w:rPr>
-            <w:rStyle w:val="a3"/>
-          </w:rPr>
-          <w:t>c</w:t>
-        </w:r>
-        <w:r>
-          <w:rPr>
-            <w:rStyle w:val="a3"/>
-          </w:rPr>
-          <w:t>ks.org/NPashaP/96447623ef4d342ee09b</w:t>
+          <w:t>http://bl.ocks.org/NPashaP/96447623ef4d342ee09b</w:t>
         </w:r>
       </w:hyperlink>
     </w:p>
@@ -1181,12 +1139,25 @@
       </w:r>
     </w:p>
     <w:p/>
+    <w:p/>
+    <w:p/>
+    <w:p>
+      <w:r>
+        <w:t xml:space="preserve">Сборка проекта </w:t>
+      </w:r>
+      <w:hyperlink r:id="rId46" w:history="1">
+        <w:r>
+          <w:rPr>
+            <w:rStyle w:val="a3"/>
+          </w:rPr>
+          <w:t>https://habr.com/post/350886/</w:t>
+        </w:r>
+      </w:hyperlink>
+    </w:p>
     <w:p>
       <w:bookmarkStart w:id="0" w:name="_GoBack"/>
       <w:bookmarkEnd w:id="0"/>
     </w:p>
-    <w:p/>
-    <w:p/>
     <w:p/>
     <w:sectPr>
       <w:pgSz w:w="11906" w:h="16838"/>

</xml_diff>